<commit_message>
syncronized grid block get method. added latch to ensure swimmers wait for teammates
</commit_message>
<xml_diff>
--- a/PCP2/testing/NDVSYE003_PCP2_Report.docx
+++ b/PCP2/testing/NDVSYE003_PCP2_Report.docx
@@ -51,13 +51,8 @@
       <w:r>
         <w:t xml:space="preserve">owever the program provided has many concurrency issues and race conditions that must be corrected </w:t>
       </w:r>
-      <w:proofErr w:type="gramStart"/>
-      <w:r>
-        <w:t>in order to</w:t>
-      </w:r>
-      <w:proofErr w:type="gramEnd"/>
-      <w:r>
-        <w:t xml:space="preserve"> fix the code so that it run as intended.</w:t>
+      <w:r>
+        <w:t>in order to fix the code so that it run as intended.</w:t>
       </w:r>
     </w:p>
     <w:p>
@@ -113,53 +108,19 @@
           <w:szCs w:val="24"/>
         </w:rPr>
       </w:pPr>
-      <w:proofErr w:type="spellStart"/>
-      <w:proofErr w:type="gramStart"/>
-      <w:r>
-        <w:rPr>
-          <w:sz w:val="24"/>
-          <w:szCs w:val="24"/>
-        </w:rPr>
-        <w:t>SwimTeam.run</w:t>
-      </w:r>
-      <w:proofErr w:type="spellEnd"/>
-      <w:r>
-        <w:rPr>
-          <w:sz w:val="24"/>
-          <w:szCs w:val="24"/>
-        </w:rPr>
-        <w:t>(</w:t>
-      </w:r>
-      <w:proofErr w:type="gramEnd"/>
-      <w:r>
-        <w:rPr>
-          <w:sz w:val="24"/>
-          <w:szCs w:val="24"/>
-        </w:rPr>
-        <w:t>) method - all swimmers in a single swim team are started at once</w:t>
-      </w:r>
-      <w:r>
-        <w:rPr>
-          <w:sz w:val="24"/>
-          <w:szCs w:val="24"/>
-        </w:rPr>
-        <w:t xml:space="preserve">. Should be waiting for </w:t>
-      </w:r>
-      <w:proofErr w:type="spellStart"/>
-      <w:r>
-        <w:rPr>
-          <w:sz w:val="24"/>
-          <w:szCs w:val="24"/>
-        </w:rPr>
-        <w:t>eachother</w:t>
-      </w:r>
-      <w:proofErr w:type="spellEnd"/>
-      <w:r>
-        <w:rPr>
-          <w:sz w:val="24"/>
-          <w:szCs w:val="24"/>
-        </w:rPr>
-        <w:t>.</w:t>
+      <w:r>
+        <w:rPr>
+          <w:sz w:val="24"/>
+          <w:szCs w:val="24"/>
+        </w:rPr>
+        <w:t>SwimTeam.run() method - all swimmers in a single swim team are started at once</w:t>
+      </w:r>
+      <w:r>
+        <w:rPr>
+          <w:sz w:val="24"/>
+          <w:szCs w:val="24"/>
+        </w:rPr>
+        <w:t>. Should be waiting for eachother.</w:t>
       </w:r>
     </w:p>
     <w:p>
@@ -174,7 +135,6 @@
           <w:szCs w:val="24"/>
         </w:rPr>
       </w:pPr>
-      <w:proofErr w:type="spellStart"/>
       <w:r>
         <w:rPr>
           <w:sz w:val="24"/>
@@ -182,7 +142,6 @@
         </w:rPr>
         <w:t>GridBlock.moveTowards</w:t>
       </w:r>
-      <w:proofErr w:type="spellEnd"/>
       <w:r>
         <w:rPr>
           <w:sz w:val="24"/>
@@ -203,6 +162,61 @@
           <w:szCs w:val="24"/>
         </w:rPr>
       </w:pPr>
+      <w:r>
+        <w:rPr>
+          <w:sz w:val="24"/>
+          <w:szCs w:val="24"/>
+        </w:rPr>
+        <w:t xml:space="preserve">The </w:t>
+      </w:r>
+      <w:r>
+        <w:rPr>
+          <w:sz w:val="24"/>
+          <w:szCs w:val="24"/>
+        </w:rPr>
+        <w:t>Swimmer.</w:t>
+      </w:r>
+      <w:r>
+        <w:rPr>
+          <w:sz w:val="24"/>
+          <w:szCs w:val="24"/>
+        </w:rPr>
+        <w:t xml:space="preserve">dive() method </w:t>
+      </w:r>
+      <w:r>
+        <w:rPr>
+          <w:sz w:val="24"/>
+          <w:szCs w:val="24"/>
+        </w:rPr>
+        <w:t xml:space="preserve">should wait until all </w:t>
+      </w:r>
+      <w:r>
+        <w:rPr>
+          <w:sz w:val="24"/>
+          <w:szCs w:val="24"/>
+        </w:rPr>
+        <w:t>backstroke swimmers are at the starting block</w:t>
+      </w:r>
+    </w:p>
+    <w:p>
+      <w:pPr>
+        <w:pStyle w:val="ListParagraph"/>
+        <w:numPr>
+          <w:ilvl w:val="0"/>
+          <w:numId w:val="1"/>
+        </w:numPr>
+        <w:rPr>
+          <w:sz w:val="24"/>
+          <w:szCs w:val="24"/>
+        </w:rPr>
+      </w:pPr>
+      <w:r>
+        <w:rPr>
+          <w:sz w:val="24"/>
+          <w:szCs w:val="24"/>
+        </w:rPr>
+        <w:t>Consecutive swimmers in the same team should wait until the previous stroke exits the pool</w:t>
+      </w:r>
     </w:p>
     <w:p>
       <w:pPr>
@@ -252,7 +266,6 @@
         </w:rPr>
         <w:t xml:space="preserve">in </w:t>
       </w:r>
-      <w:proofErr w:type="spellStart"/>
       <w:r>
         <w:rPr>
           <w:i/>
@@ -262,7 +275,6 @@
         </w:rPr>
         <w:t>medleySimulation</w:t>
       </w:r>
-      <w:proofErr w:type="spellEnd"/>
       <w:r>
         <w:rPr>
           <w:sz w:val="24"/>

</xml_diff>

<commit_message>
created submission folder and zip
</commit_message>
<xml_diff>
--- a/PCP2/testing/NDVSYE003_PCP2_Report.docx
+++ b/PCP2/testing/NDVSYE003_PCP2_Report.docx
@@ -34,10 +34,24 @@
       </w:r>
     </w:p>
     <w:p>
-      <w:r>
+      <w:pPr>
+        <w:rPr>
+          <w:b/>
+          <w:bCs/>
+        </w:rPr>
+      </w:pPr>
+      <w:r>
+        <w:rPr>
+          <w:b/>
+          <w:bCs/>
+        </w:rPr>
         <w:t>The Task</w:t>
       </w:r>
       <w:r>
+        <w:rPr>
+          <w:b/>
+          <w:bCs/>
+        </w:rPr>
         <w:t>:</w:t>
       </w:r>
     </w:p>
@@ -70,12 +84,16 @@
     <w:p>
       <w:pPr>
         <w:rPr>
-          <w:sz w:val="24"/>
-          <w:szCs w:val="24"/>
-        </w:rPr>
-      </w:pPr>
-      <w:r>
-        <w:rPr>
+          <w:b/>
+          <w:bCs/>
+          <w:sz w:val="24"/>
+          <w:szCs w:val="24"/>
+        </w:rPr>
+      </w:pPr>
+      <w:r>
+        <w:rPr>
+          <w:b/>
+          <w:bCs/>
           <w:sz w:val="24"/>
           <w:szCs w:val="24"/>
         </w:rPr>
@@ -83,6 +101,8 @@
       </w:r>
       <w:r>
         <w:rPr>
+          <w:b/>
+          <w:bCs/>
           <w:sz w:val="24"/>
           <w:szCs w:val="24"/>
         </w:rPr>
@@ -90,6 +110,8 @@
       </w:r>
       <w:r>
         <w:rPr>
+          <w:b/>
+          <w:bCs/>
           <w:sz w:val="24"/>
           <w:szCs w:val="24"/>
         </w:rPr>
@@ -296,6 +318,528 @@
         </w:rPr>
         <w:t>.</w:t>
       </w:r>
+    </w:p>
+    <w:p>
+      <w:pPr>
+        <w:rPr>
+          <w:sz w:val="24"/>
+          <w:szCs w:val="24"/>
+        </w:rPr>
+      </w:pPr>
+    </w:p>
+    <w:p>
+      <w:pPr>
+        <w:rPr>
+          <w:b/>
+          <w:bCs/>
+          <w:sz w:val="24"/>
+          <w:szCs w:val="24"/>
+        </w:rPr>
+      </w:pPr>
+      <w:r>
+        <w:rPr>
+          <w:b/>
+          <w:bCs/>
+          <w:sz w:val="24"/>
+          <w:szCs w:val="24"/>
+        </w:rPr>
+        <w:t>Changes made and why:</w:t>
+      </w:r>
+    </w:p>
+    <w:p>
+      <w:pPr>
+        <w:pStyle w:val="ListParagraph"/>
+        <w:numPr>
+          <w:ilvl w:val="0"/>
+          <w:numId w:val="2"/>
+        </w:numPr>
+        <w:rPr>
+          <w:b/>
+          <w:bCs/>
+          <w:sz w:val="24"/>
+          <w:szCs w:val="24"/>
+        </w:rPr>
+      </w:pPr>
+      <w:r>
+        <w:rPr>
+          <w:sz w:val="24"/>
+          <w:szCs w:val="24"/>
+        </w:rPr>
+        <w:t>Constructed the functionality of the start button by using the notify() method</w:t>
+      </w:r>
+      <w:r>
+        <w:rPr>
+          <w:sz w:val="24"/>
+          <w:szCs w:val="24"/>
+        </w:rPr>
+        <w:t xml:space="preserve"> and wait() method in MedleySimulation.</w:t>
+      </w:r>
+    </w:p>
+    <w:p>
+      <w:pPr>
+        <w:pStyle w:val="ListParagraph"/>
+        <w:numPr>
+          <w:ilvl w:val="0"/>
+          <w:numId w:val="2"/>
+        </w:numPr>
+        <w:rPr>
+          <w:b/>
+          <w:bCs/>
+          <w:sz w:val="24"/>
+          <w:szCs w:val="24"/>
+        </w:rPr>
+      </w:pPr>
+      <w:r>
+        <w:rPr>
+          <w:sz w:val="24"/>
+          <w:szCs w:val="24"/>
+        </w:rPr>
+        <w:t>Synchronised GridBlock</w:t>
+      </w:r>
+      <w:r>
+        <w:rPr>
+          <w:sz w:val="24"/>
+          <w:szCs w:val="24"/>
+        </w:rPr>
+        <w:t xml:space="preserve"> get method to ensure that blocks are only accessed by one swimmer at a time</w:t>
+      </w:r>
+      <w:r>
+        <w:rPr>
+          <w:sz w:val="24"/>
+          <w:szCs w:val="24"/>
+        </w:rPr>
+        <w:t xml:space="preserve"> preventing a data race</w:t>
+      </w:r>
+      <w:r>
+        <w:rPr>
+          <w:sz w:val="24"/>
+          <w:szCs w:val="24"/>
+        </w:rPr>
+        <w:t>.</w:t>
+      </w:r>
+    </w:p>
+    <w:p>
+      <w:pPr>
+        <w:pStyle w:val="ListParagraph"/>
+        <w:numPr>
+          <w:ilvl w:val="0"/>
+          <w:numId w:val="2"/>
+        </w:numPr>
+        <w:rPr>
+          <w:b/>
+          <w:bCs/>
+          <w:sz w:val="24"/>
+          <w:szCs w:val="24"/>
+        </w:rPr>
+      </w:pPr>
+      <w:r>
+        <w:rPr>
+          <w:sz w:val="24"/>
+          <w:szCs w:val="24"/>
+        </w:rPr>
+        <w:t xml:space="preserve">Corrected instances of spinning </w:t>
+      </w:r>
+      <w:r>
+        <w:rPr>
+          <w:sz w:val="24"/>
+          <w:szCs w:val="24"/>
+        </w:rPr>
+        <w:t>in StadiumGrid</w:t>
+      </w:r>
+      <w:r>
+        <w:rPr>
+          <w:sz w:val="24"/>
+          <w:szCs w:val="24"/>
+        </w:rPr>
+        <w:t xml:space="preserve">(While </w:t>
+      </w:r>
+      <w:r>
+        <w:rPr>
+          <w:sz w:val="24"/>
+          <w:szCs w:val="24"/>
+        </w:rPr>
+        <w:t>loops that process nothing continuously waiting for its looping variable to become false</w:t>
+      </w:r>
+      <w:r>
+        <w:rPr>
+          <w:sz w:val="24"/>
+          <w:szCs w:val="24"/>
+        </w:rPr>
+        <w:t>)</w:t>
+      </w:r>
+      <w:r>
+        <w:rPr>
+          <w:sz w:val="24"/>
+          <w:szCs w:val="24"/>
+        </w:rPr>
+        <w:t xml:space="preserve">. This was corrected by simply adding a </w:t>
+      </w:r>
+      <w:r>
+        <w:rPr>
+          <w:sz w:val="24"/>
+          <w:szCs w:val="24"/>
+        </w:rPr>
+        <w:t>“</w:t>
+      </w:r>
+      <w:r>
+        <w:rPr>
+          <w:sz w:val="24"/>
+          <w:szCs w:val="24"/>
+        </w:rPr>
+        <w:t>wait()</w:t>
+      </w:r>
+      <w:r>
+        <w:rPr>
+          <w:sz w:val="24"/>
+          <w:szCs w:val="24"/>
+        </w:rPr>
+        <w:t>”</w:t>
+      </w:r>
+      <w:r>
+        <w:rPr>
+          <w:sz w:val="24"/>
+          <w:szCs w:val="24"/>
+        </w:rPr>
+        <w:t xml:space="preserve"> </w:t>
+      </w:r>
+      <w:r>
+        <w:rPr>
+          <w:sz w:val="24"/>
+          <w:szCs w:val="24"/>
+        </w:rPr>
+        <w:t xml:space="preserve"> inside the while loops and notifying the wait</w:t>
+      </w:r>
+      <w:r>
+        <w:rPr>
+          <w:sz w:val="24"/>
+          <w:szCs w:val="24"/>
+        </w:rPr>
+        <w:t xml:space="preserve"> methods using a notify() in the GridBlock release method.</w:t>
+      </w:r>
+    </w:p>
+    <w:p>
+      <w:pPr>
+        <w:pStyle w:val="ListParagraph"/>
+        <w:numPr>
+          <w:ilvl w:val="0"/>
+          <w:numId w:val="2"/>
+        </w:numPr>
+        <w:rPr>
+          <w:b/>
+          <w:bCs/>
+          <w:sz w:val="24"/>
+          <w:szCs w:val="24"/>
+        </w:rPr>
+      </w:pPr>
+      <w:r>
+        <w:rPr>
+          <w:sz w:val="24"/>
+          <w:szCs w:val="24"/>
+        </w:rPr>
+        <w:t>A CyclicBarrier was used to ensu</w:t>
+      </w:r>
+      <w:r>
+        <w:rPr>
+          <w:sz w:val="24"/>
+          <w:szCs w:val="24"/>
+        </w:rPr>
+        <w:t>r</w:t>
+      </w:r>
+      <w:r>
+        <w:rPr>
+          <w:sz w:val="24"/>
+          <w:szCs w:val="24"/>
+        </w:rPr>
+        <w:t>e all back stroke (black) swimmers</w:t>
+      </w:r>
+      <w:r>
+        <w:rPr>
+          <w:sz w:val="24"/>
+          <w:szCs w:val="24"/>
+        </w:rPr>
+        <w:t xml:space="preserve"> </w:t>
+      </w:r>
+      <w:r>
+        <w:rPr>
+          <w:sz w:val="24"/>
+          <w:szCs w:val="24"/>
+        </w:rPr>
+        <w:t xml:space="preserve">wait at the starting block until all </w:t>
+      </w:r>
+      <w:r>
+        <w:rPr>
+          <w:sz w:val="24"/>
+          <w:szCs w:val="24"/>
+        </w:rPr>
+        <w:t xml:space="preserve">other back stroke </w:t>
+      </w:r>
+      <w:r>
+        <w:rPr>
+          <w:sz w:val="24"/>
+          <w:szCs w:val="24"/>
+        </w:rPr>
+        <w:t>swimmers arrive.</w:t>
+      </w:r>
+      <w:r>
+        <w:rPr>
+          <w:sz w:val="24"/>
+          <w:szCs w:val="24"/>
+        </w:rPr>
+        <w:t xml:space="preserve"> This is done so that all teams start the relay at the same time</w:t>
+      </w:r>
+      <w:r>
+        <w:rPr>
+          <w:sz w:val="24"/>
+          <w:szCs w:val="24"/>
+        </w:rPr>
+        <w:t>.</w:t>
+      </w:r>
+    </w:p>
+    <w:p>
+      <w:pPr>
+        <w:pStyle w:val="ListParagraph"/>
+        <w:numPr>
+          <w:ilvl w:val="0"/>
+          <w:numId w:val="2"/>
+        </w:numPr>
+        <w:rPr>
+          <w:b/>
+          <w:bCs/>
+          <w:sz w:val="24"/>
+          <w:szCs w:val="24"/>
+        </w:rPr>
+      </w:pPr>
+      <w:r>
+        <w:rPr>
+          <w:sz w:val="24"/>
+          <w:szCs w:val="24"/>
+        </w:rPr>
+        <w:lastRenderedPageBreak/>
+        <w:t xml:space="preserve">To allow the swimmers to relay (current swimmer out and next swimmer in) </w:t>
+      </w:r>
+      <w:r>
+        <w:rPr>
+          <w:sz w:val="24"/>
+          <w:szCs w:val="24"/>
+        </w:rPr>
+        <w:t>and avoid missed signals stemming from conditional wait and notify methods, an array of CountDownLatch</w:t>
+      </w:r>
+      <w:r>
+        <w:rPr>
+          <w:sz w:val="24"/>
+          <w:szCs w:val="24"/>
+        </w:rPr>
+        <w:t xml:space="preserve">(s) were used for each team e.g latches[team] = new CountDownLatch(1). </w:t>
+      </w:r>
+      <w:r>
+        <w:rPr>
+          <w:sz w:val="24"/>
+          <w:szCs w:val="24"/>
+        </w:rPr>
+        <w:t>This was used to communicate to swimmer threads to dive() and begin swimming correctly</w:t>
+      </w:r>
+    </w:p>
+    <w:p>
+      <w:pPr>
+        <w:ind w:left="360"/>
+        <w:rPr>
+          <w:b/>
+          <w:bCs/>
+          <w:sz w:val="24"/>
+          <w:szCs w:val="24"/>
+        </w:rPr>
+      </w:pPr>
+    </w:p>
+    <w:p>
+      <w:pPr>
+        <w:ind w:left="360"/>
+        <w:rPr>
+          <w:b/>
+          <w:bCs/>
+          <w:sz w:val="28"/>
+          <w:szCs w:val="28"/>
+        </w:rPr>
+      </w:pPr>
+      <w:r>
+        <w:rPr>
+          <w:b/>
+          <w:bCs/>
+          <w:sz w:val="28"/>
+          <w:szCs w:val="28"/>
+        </w:rPr>
+        <w:t>Bonus Elements</w:t>
+      </w:r>
+    </w:p>
+    <w:p>
+      <w:pPr>
+        <w:ind w:left="360"/>
+        <w:rPr>
+          <w:b/>
+          <w:bCs/>
+          <w:sz w:val="24"/>
+          <w:szCs w:val="24"/>
+        </w:rPr>
+      </w:pPr>
+      <w:r>
+        <w:rPr>
+          <w:b/>
+          <w:bCs/>
+          <w:sz w:val="24"/>
+          <w:szCs w:val="24"/>
+        </w:rPr>
+        <w:t>First, second and third:</w:t>
+      </w:r>
+    </w:p>
+    <w:p>
+      <w:pPr>
+        <w:ind w:left="360"/>
+        <w:rPr>
+          <w:sz w:val="24"/>
+          <w:szCs w:val="24"/>
+        </w:rPr>
+      </w:pPr>
+      <w:r>
+        <w:rPr>
+          <w:sz w:val="24"/>
+          <w:szCs w:val="24"/>
+        </w:rPr>
+        <w:t xml:space="preserve">New JLabels and tracking variables were created in the </w:t>
+      </w:r>
+      <w:r>
+        <w:rPr>
+          <w:sz w:val="24"/>
+          <w:szCs w:val="24"/>
+        </w:rPr>
+        <w:t>FinishingCount</w:t>
+      </w:r>
+      <w:r>
+        <w:rPr>
+          <w:sz w:val="24"/>
+          <w:szCs w:val="24"/>
+        </w:rPr>
+        <w:t>er</w:t>
+      </w:r>
+      <w:r>
+        <w:rPr>
+          <w:sz w:val="24"/>
+          <w:szCs w:val="24"/>
+        </w:rPr>
+        <w:t xml:space="preserve"> and Count</w:t>
+      </w:r>
+      <w:r>
+        <w:rPr>
+          <w:sz w:val="24"/>
+          <w:szCs w:val="24"/>
+        </w:rPr>
+        <w:t>erDisplay</w:t>
+      </w:r>
+      <w:r>
+        <w:rPr>
+          <w:sz w:val="24"/>
+          <w:szCs w:val="24"/>
+        </w:rPr>
+        <w:t xml:space="preserve"> Classes</w:t>
+      </w:r>
+      <w:r>
+        <w:rPr>
+          <w:sz w:val="24"/>
+          <w:szCs w:val="24"/>
+        </w:rPr>
+        <w:t xml:space="preserve">. </w:t>
+      </w:r>
+      <w:r>
+        <w:rPr>
+          <w:sz w:val="24"/>
+          <w:szCs w:val="24"/>
+        </w:rPr>
+        <w:t xml:space="preserve">The constructor for CounterDisplay was modified to </w:t>
+      </w:r>
+      <w:r>
+        <w:rPr>
+          <w:sz w:val="24"/>
+          <w:szCs w:val="24"/>
+        </w:rPr>
+        <w:t>allow for the displaying of second and third.</w:t>
+      </w:r>
+    </w:p>
+    <w:p>
+      <w:pPr>
+        <w:ind w:left="360"/>
+        <w:rPr>
+          <w:sz w:val="24"/>
+          <w:szCs w:val="24"/>
+        </w:rPr>
+      </w:pPr>
+    </w:p>
+    <w:p>
+      <w:pPr>
+        <w:ind w:left="360"/>
+        <w:rPr>
+          <w:b/>
+          <w:bCs/>
+          <w:sz w:val="32"/>
+          <w:szCs w:val="32"/>
+        </w:rPr>
+      </w:pPr>
+      <w:r>
+        <w:rPr>
+          <w:b/>
+          <w:bCs/>
+          <w:sz w:val="32"/>
+          <w:szCs w:val="32"/>
+        </w:rPr>
+        <w:t>Conclusion</w:t>
+      </w:r>
+    </w:p>
+    <w:p>
+      <w:pPr>
+        <w:ind w:left="360"/>
+        <w:rPr>
+          <w:bCs/>
+          <w:sz w:val="24"/>
+          <w:szCs w:val="24"/>
+        </w:rPr>
+      </w:pPr>
+      <w:r>
+        <w:rPr>
+          <w:bCs/>
+          <w:sz w:val="24"/>
+          <w:szCs w:val="24"/>
+        </w:rPr>
+        <w:t xml:space="preserve">This Assignments goal has been achieved. The </w:t>
+      </w:r>
+      <w:r>
+        <w:rPr>
+          <w:bCs/>
+          <w:sz w:val="24"/>
+          <w:szCs w:val="24"/>
+        </w:rPr>
+        <w:t xml:space="preserve">rules of the simulation are all maintained and the additional feature of first second and third has been added. The concepts </w:t>
+      </w:r>
+      <w:r>
+        <w:rPr>
+          <w:bCs/>
+          <w:sz w:val="24"/>
+          <w:szCs w:val="24"/>
+        </w:rPr>
+        <w:t xml:space="preserve">of thread safety and Data races have become more familiar to me and parallel and concurrent programming </w:t>
+      </w:r>
+      <w:r>
+        <w:rPr>
+          <w:bCs/>
+          <w:sz w:val="24"/>
+          <w:szCs w:val="24"/>
+        </w:rPr>
+        <w:t>is a technique which I am able to implement in my programming.</w:t>
+      </w:r>
+    </w:p>
+    <w:p>
+      <w:pPr>
+        <w:rPr>
+          <w:sz w:val="24"/>
+          <w:szCs w:val="24"/>
+        </w:rPr>
+      </w:pPr>
     </w:p>
     <w:sectPr>
       <w:pgSz w:w="11906" w:h="16838"/>
@@ -312,7 +856,7 @@
   <w:abstractNum w:abstractNumId="0" w15:restartNumberingAfterBreak="0">
     <w:nsid w:val="10401560"/>
     <w:multiLevelType w:val="hybridMultilevel"/>
-    <w:tmpl w:val="805E0272"/>
+    <w:tmpl w:val="FECA12D6"/>
     <w:lvl w:ilvl="0" w:tplc="1C090001">
       <w:start w:val="1"/>
       <w:numFmt w:val="bullet"/>

</xml_diff>